<commit_message>
#SVN ich hasse dich
</commit_message>
<xml_diff>
--- a/docs/Abgabe/Teamprotokolle/Teamprotokoll 21.03.13.docx
+++ b/docs/Abgabe/Teamprotokolle/Teamprotokoll 21.03.13.docx
@@ -1834,6 +1834,12 @@
                 <w:rFonts w:ascii="Arial" w:hAnsi="Arial" w:cs="Arial"/>
               </w:rPr>
             </w:pPr>
+            <w:r>
+              <w:rPr>
+                <w:rFonts w:ascii="Arial" w:hAnsi="Arial" w:cs="Arial"/>
+              </w:rPr>
+              <w:t>Testen</w:t>
+            </w:r>
           </w:p>
         </w:tc>
         <w:tc>
@@ -1858,6 +1864,12 @@
                 <w:rFonts w:ascii="Arial" w:hAnsi="Arial" w:cs="Arial"/>
               </w:rPr>
             </w:pPr>
+            <w:r>
+              <w:rPr>
+                <w:rFonts w:ascii="Arial" w:hAnsi="Arial" w:cs="Arial"/>
+              </w:rPr>
+              <w:t>Alle</w:t>
+            </w:r>
           </w:p>
         </w:tc>
         <w:tc>
@@ -1884,6 +1896,12 @@
                 <w:rFonts w:ascii="Arial" w:hAnsi="Arial" w:cs="Arial"/>
               </w:rPr>
             </w:pPr>
+            <w:r>
+              <w:rPr>
+                <w:rFonts w:ascii="Arial" w:hAnsi="Arial" w:cs="Arial"/>
+              </w:rPr>
+              <w:t>22.03.13</w:t>
+            </w:r>
           </w:p>
         </w:tc>
       </w:tr>

</xml_diff>